<commit_message>
updated child protection policy and accompanying documents
</commit_message>
<xml_diff>
--- a/HTMMedicalFormPaper.docx
+++ b/HTMMedicalFormPaper.docx
@@ -5,83 +5,58 @@
   <w:body>
     <w:p>
       <w:pPr>
-        <w:contextualSpacing w:val="0"/>
-      </w:pPr>
-      <w:r>
-        <w:rPr>
-          <w:b w:val="1"/>
-          <w:sz w:val="48"/>
-          <w:szCs w:val="48"/>
-          <w:rtl w:val="0"/>
-        </w:rPr>
-        <w:t xml:space="preserve">Hack the Midlands Medical Form</w:t>
-      </w:r>
-    </w:p>
-    <w:p>
-      <w:pPr>
-        <w:contextualSpacing w:val="0"/>
-      </w:pPr>
-      <w:r>
-        <w:rPr>
-          <w:i w:val="1"/>
-          <w:rtl w:val="0"/>
-        </w:rPr>
-        <w:t xml:space="preserve">Applicable for any person attending event including volunteers and staff</w:t>
-      </w:r>
-    </w:p>
-    <w:p>
-      <w:pPr>
-        <w:spacing w:before="200" w:lineRule="auto"/>
-        <w:contextualSpacing w:val="0"/>
-      </w:pPr>
-      <w:r>
-        <w:pict>
-          <v:rect style="width:0.0pt;height:1.5pt" o:hr="t" o:hrstd="t" o:hralign="center" fillcolor="#A0A0A0" stroked="f"/>
-        </w:pict>
-      </w:r>
-      <w:r>
-        <w:rPr>
-          <w:rtl w:val="0"/>
-        </w:rPr>
-      </w:r>
-    </w:p>
-    <w:p>
-      <w:pPr>
-        <w:contextualSpacing w:val="0"/>
-      </w:pPr>
-      <w:r>
-        <w:rPr>
-          <w:rtl w:val="0"/>
-        </w:rPr>
-      </w:r>
-    </w:p>
-    <w:p>
-      <w:pPr>
-        <w:contextualSpacing w:val="0"/>
-      </w:pPr>
-      <w:r>
-        <w:rPr>
-          <w:rtl w:val="0"/>
-        </w:rPr>
-        <w:t xml:space="preserve">Please complete all of the following sections and bring this form with you to the event on the 1st and 2nd October 2016.</w:t>
+        <w:pBdr>
+          <w:top w:space="0" w:sz="0" w:val="nil"/>
+          <w:left w:space="0" w:sz="0" w:val="nil"/>
+          <w:bottom w:space="0" w:sz="0" w:val="nil"/>
+          <w:right w:space="0" w:sz="0" w:val="nil"/>
+          <w:between w:space="0" w:sz="0" w:val="nil"/>
+        </w:pBdr>
+        <w:shd w:fill="auto" w:val="clear"/>
+        <w:contextualSpacing w:val="0"/>
+        <w:rPr/>
+      </w:pPr>
+      <w:r>
+        <w:rPr>
+          <w:rtl w:val="0"/>
+        </w:rPr>
+        <w:t xml:space="preserve">Please complete all of the following sections and bring this form with you to the event on the 23rd and 24th September 2017.</w:t>
         <w:br w:type="textWrapping"/>
         <w:t xml:space="preserve">Failure to present this form upon arrival may result in exclusion from the event.</w:t>
       </w:r>
     </w:p>
     <w:p>
       <w:pPr>
-        <w:contextualSpacing w:val="0"/>
-      </w:pPr>
-      <w:r>
-        <w:rPr>
-          <w:rtl w:val="0"/>
-        </w:rPr>
-      </w:r>
-    </w:p>
-    <w:p>
-      <w:pPr>
-        <w:spacing w:after="100" w:lineRule="auto"/>
-        <w:contextualSpacing w:val="0"/>
+        <w:pBdr>
+          <w:top w:space="0" w:sz="0" w:val="nil"/>
+          <w:left w:space="0" w:sz="0" w:val="nil"/>
+          <w:bottom w:space="0" w:sz="0" w:val="nil"/>
+          <w:right w:space="0" w:sz="0" w:val="nil"/>
+          <w:between w:space="0" w:sz="0" w:val="nil"/>
+        </w:pBdr>
+        <w:shd w:fill="auto" w:val="clear"/>
+        <w:contextualSpacing w:val="0"/>
+        <w:rPr/>
+      </w:pPr>
+      <w:r>
+        <w:rPr>
+          <w:rtl w:val="0"/>
+        </w:rPr>
+      </w:r>
+    </w:p>
+    <w:p>
+      <w:pPr>
+        <w:pBdr>
+          <w:top w:space="0" w:sz="0" w:val="nil"/>
+          <w:left w:space="0" w:sz="0" w:val="nil"/>
+          <w:bottom w:space="0" w:sz="0" w:val="nil"/>
+          <w:right w:space="0" w:sz="0" w:val="nil"/>
+          <w:between w:space="0" w:sz="0" w:val="nil"/>
+        </w:pBdr>
+        <w:shd w:fill="auto" w:val="clear"/>
+        <w:spacing w:after="100" w:lineRule="auto"/>
+        <w:contextualSpacing w:val="0"/>
+        <w:rPr/>
       </w:pPr>
       <w:r>
         <w:rPr>
@@ -99,8 +74,17 @@
     </w:p>
     <w:p>
       <w:pPr>
-        <w:spacing w:after="100" w:lineRule="auto"/>
-        <w:contextualSpacing w:val="0"/>
+        <w:pBdr>
+          <w:top w:space="0" w:sz="0" w:val="nil"/>
+          <w:left w:space="0" w:sz="0" w:val="nil"/>
+          <w:bottom w:space="0" w:sz="0" w:val="nil"/>
+          <w:right w:space="0" w:sz="0" w:val="nil"/>
+          <w:between w:space="0" w:sz="0" w:val="nil"/>
+        </w:pBdr>
+        <w:shd w:fill="auto" w:val="clear"/>
+        <w:spacing w:after="100" w:lineRule="auto"/>
+        <w:contextualSpacing w:val="0"/>
+        <w:rPr/>
       </w:pPr>
       <w:r>
         <w:rPr>
@@ -123,8 +107,17 @@
     </w:p>
     <w:p>
       <w:pPr>
-        <w:spacing w:after="100" w:lineRule="auto"/>
-        <w:contextualSpacing w:val="0"/>
+        <w:pBdr>
+          <w:top w:space="0" w:sz="0" w:val="nil"/>
+          <w:left w:space="0" w:sz="0" w:val="nil"/>
+          <w:bottom w:space="0" w:sz="0" w:val="nil"/>
+          <w:right w:space="0" w:sz="0" w:val="nil"/>
+          <w:between w:space="0" w:sz="0" w:val="nil"/>
+        </w:pBdr>
+        <w:shd w:fill="auto" w:val="clear"/>
+        <w:spacing w:after="100" w:lineRule="auto"/>
+        <w:contextualSpacing w:val="0"/>
+        <w:rPr/>
       </w:pPr>
       <w:r>
         <w:rPr>
@@ -142,8 +135,17 @@
     </w:p>
     <w:p>
       <w:pPr>
-        <w:spacing w:after="100" w:lineRule="auto"/>
-        <w:contextualSpacing w:val="0"/>
+        <w:pBdr>
+          <w:top w:space="0" w:sz="0" w:val="nil"/>
+          <w:left w:space="0" w:sz="0" w:val="nil"/>
+          <w:bottom w:space="0" w:sz="0" w:val="nil"/>
+          <w:right w:space="0" w:sz="0" w:val="nil"/>
+          <w:between w:space="0" w:sz="0" w:val="nil"/>
+        </w:pBdr>
+        <w:shd w:fill="auto" w:val="clear"/>
+        <w:spacing w:after="100" w:line="360" w:lineRule="auto"/>
+        <w:contextualSpacing w:val="0"/>
+        <w:rPr/>
       </w:pPr>
       <w:r>
         <w:rPr>
@@ -156,13 +158,34 @@
         <w:rPr>
           <w:rtl w:val="0"/>
         </w:rPr>
-        <w:t xml:space="preserve"> …………………………………………………………..……………………………... .……………………………………………...………………………………...……………………………………………………………………………………………………………………………………...</w:t>
-      </w:r>
-    </w:p>
-    <w:p>
-      <w:pPr>
-        <w:spacing w:after="100" w:lineRule="auto"/>
-        <w:contextualSpacing w:val="0"/>
+        <w:t xml:space="preserve"> …………………………………………………………..……………………………... .……………………………………………...………………………………...……………………………………………………………………………………………………………………………………</w:t>
+      </w:r>
+      <w:r>
+        <w:rPr>
+          <w:rtl w:val="0"/>
+        </w:rPr>
+        <w:t xml:space="preserve">..</w:t>
+      </w:r>
+      <w:r>
+        <w:rPr>
+          <w:rtl w:val="0"/>
+        </w:rPr>
+        <w:t xml:space="preserve">.</w:t>
+      </w:r>
+    </w:p>
+    <w:p>
+      <w:pPr>
+        <w:pBdr>
+          <w:top w:space="0" w:sz="0" w:val="nil"/>
+          <w:left w:space="0" w:sz="0" w:val="nil"/>
+          <w:bottom w:space="0" w:sz="0" w:val="nil"/>
+          <w:right w:space="0" w:sz="0" w:val="nil"/>
+          <w:between w:space="0" w:sz="0" w:val="nil"/>
+        </w:pBdr>
+        <w:shd w:fill="auto" w:val="clear"/>
+        <w:spacing w:after="100" w:lineRule="auto"/>
+        <w:contextualSpacing w:val="0"/>
+        <w:rPr/>
       </w:pPr>
       <w:r>
         <w:rPr>
@@ -180,8 +203,17 @@
     </w:p>
     <w:p>
       <w:pPr>
-        <w:spacing w:after="100" w:lineRule="auto"/>
-        <w:contextualSpacing w:val="0"/>
+        <w:pBdr>
+          <w:top w:space="0" w:sz="0" w:val="nil"/>
+          <w:left w:space="0" w:sz="0" w:val="nil"/>
+          <w:bottom w:space="0" w:sz="0" w:val="nil"/>
+          <w:right w:space="0" w:sz="0" w:val="nil"/>
+          <w:between w:space="0" w:sz="0" w:val="nil"/>
+        </w:pBdr>
+        <w:shd w:fill="auto" w:val="clear"/>
+        <w:spacing w:after="100" w:lineRule="auto"/>
+        <w:contextualSpacing w:val="0"/>
+        <w:rPr/>
       </w:pPr>
       <w:r>
         <w:rPr>
@@ -199,24 +231,49 @@
     </w:p>
     <w:p>
       <w:pPr>
-        <w:spacing w:after="100" w:lineRule="auto"/>
-        <w:contextualSpacing w:val="0"/>
-      </w:pPr>
-      <w:r>
-        <w:rPr>
-          <w:rtl w:val="0"/>
-        </w:rPr>
-      </w:r>
-    </w:p>
-    <w:p>
-      <w:pPr>
-        <w:spacing w:after="100" w:lineRule="auto"/>
-        <w:contextualSpacing w:val="0"/>
-      </w:pPr>
-      <w:r>
-        <w:rPr>
-          <w:b w:val="1"/>
+        <w:pBdr>
+          <w:top w:space="0" w:sz="0" w:val="nil"/>
+          <w:left w:space="0" w:sz="0" w:val="nil"/>
+          <w:bottom w:space="0" w:sz="0" w:val="nil"/>
+          <w:right w:space="0" w:sz="0" w:val="nil"/>
+          <w:between w:space="0" w:sz="0" w:val="nil"/>
+        </w:pBdr>
+        <w:shd w:fill="auto" w:val="clear"/>
+        <w:spacing w:after="100" w:lineRule="auto"/>
+        <w:contextualSpacing w:val="0"/>
+        <w:rPr>
+          <w:sz w:val="30"/>
+          <w:szCs w:val="30"/>
           <w:highlight w:val="white"/>
+        </w:rPr>
+      </w:pPr>
+      <w:r>
+        <w:rPr>
+          <w:rtl w:val="0"/>
+        </w:rPr>
+      </w:r>
+    </w:p>
+    <w:p>
+      <w:pPr>
+        <w:pBdr>
+          <w:top w:space="0" w:sz="0" w:val="nil"/>
+          <w:left w:space="0" w:sz="0" w:val="nil"/>
+          <w:bottom w:space="0" w:sz="0" w:val="nil"/>
+          <w:right w:space="0" w:sz="0" w:val="nil"/>
+          <w:between w:space="0" w:sz="0" w:val="nil"/>
+        </w:pBdr>
+        <w:shd w:fill="auto" w:val="clear"/>
+        <w:spacing w:after="100" w:lineRule="auto"/>
+        <w:contextualSpacing w:val="0"/>
+        <w:rPr>
+          <w:b w:val="1"/>
+          <w:highlight w:val="white"/>
+        </w:rPr>
+      </w:pPr>
+      <w:r>
+        <w:rPr>
+          <w:b w:val="1"/>
+          <w:highlight w:val="white"/>
           <w:rtl w:val="0"/>
         </w:rPr>
         <w:t xml:space="preserve">Do you give consent for us to provide emergency medical care?   </w:t>
@@ -235,8 +292,20 @@
     </w:p>
     <w:p>
       <w:pPr>
+        <w:pBdr>
+          <w:top w:space="0" w:sz="0" w:val="nil"/>
+          <w:left w:space="0" w:sz="0" w:val="nil"/>
+          <w:bottom w:space="0" w:sz="0" w:val="nil"/>
+          <w:right w:space="0" w:sz="0" w:val="nil"/>
+          <w:between w:space="0" w:sz="0" w:val="nil"/>
+        </w:pBdr>
+        <w:shd w:fill="auto" w:val="clear"/>
         <w:spacing w:after="100" w:line="240" w:lineRule="auto"/>
         <w:contextualSpacing w:val="0"/>
+        <w:rPr>
+          <w:i w:val="1"/>
+          <w:highlight w:val="white"/>
+        </w:rPr>
       </w:pPr>
       <w:r>
         <w:rPr>
@@ -256,19 +325,41 @@
     </w:p>
     <w:p>
       <w:pPr>
-        <w:spacing w:after="100" w:lineRule="auto"/>
-        <w:contextualSpacing w:val="0"/>
-      </w:pPr>
-      <w:r>
-        <w:rPr>
-          <w:rtl w:val="0"/>
-        </w:rPr>
-      </w:r>
-    </w:p>
-    <w:p>
-      <w:pPr>
-        <w:spacing w:after="100" w:lineRule="auto"/>
-        <w:contextualSpacing w:val="0"/>
+        <w:pBdr>
+          <w:top w:space="0" w:sz="0" w:val="nil"/>
+          <w:left w:space="0" w:sz="0" w:val="nil"/>
+          <w:bottom w:space="0" w:sz="0" w:val="nil"/>
+          <w:right w:space="0" w:sz="0" w:val="nil"/>
+          <w:between w:space="0" w:sz="0" w:val="nil"/>
+        </w:pBdr>
+        <w:shd w:fill="auto" w:val="clear"/>
+        <w:spacing w:after="100" w:lineRule="auto"/>
+        <w:contextualSpacing w:val="0"/>
+        <w:rPr>
+          <w:b w:val="1"/>
+        </w:rPr>
+      </w:pPr>
+      <w:r>
+        <w:rPr>
+          <w:rtl w:val="0"/>
+        </w:rPr>
+      </w:r>
+    </w:p>
+    <w:p>
+      <w:pPr>
+        <w:pBdr>
+          <w:top w:space="0" w:sz="0" w:val="nil"/>
+          <w:left w:space="0" w:sz="0" w:val="nil"/>
+          <w:bottom w:space="0" w:sz="0" w:val="nil"/>
+          <w:right w:space="0" w:sz="0" w:val="nil"/>
+          <w:between w:space="0" w:sz="0" w:val="nil"/>
+        </w:pBdr>
+        <w:shd w:fill="auto" w:val="clear"/>
+        <w:spacing w:after="100" w:lineRule="auto"/>
+        <w:contextualSpacing w:val="0"/>
+        <w:rPr>
+          <w:b w:val="1"/>
+        </w:rPr>
       </w:pPr>
       <w:r>
         <w:rPr>
@@ -291,8 +382,19 @@
     </w:p>
     <w:p>
       <w:pPr>
-        <w:spacing w:after="100" w:lineRule="auto"/>
-        <w:contextualSpacing w:val="0"/>
+        <w:pBdr>
+          <w:top w:space="0" w:sz="0" w:val="nil"/>
+          <w:left w:space="0" w:sz="0" w:val="nil"/>
+          <w:bottom w:space="0" w:sz="0" w:val="nil"/>
+          <w:right w:space="0" w:sz="0" w:val="nil"/>
+          <w:between w:space="0" w:sz="0" w:val="nil"/>
+        </w:pBdr>
+        <w:shd w:fill="auto" w:val="clear"/>
+        <w:spacing w:after="100" w:lineRule="auto"/>
+        <w:contextualSpacing w:val="0"/>
+        <w:rPr>
+          <w:b w:val="1"/>
+        </w:rPr>
       </w:pPr>
       <w:r>
         <w:rPr>
@@ -315,8 +417,19 @@
     </w:p>
     <w:p>
       <w:pPr>
-        <w:spacing w:after="100" w:lineRule="auto"/>
-        <w:contextualSpacing w:val="0"/>
+        <w:pBdr>
+          <w:top w:space="0" w:sz="0" w:val="nil"/>
+          <w:left w:space="0" w:sz="0" w:val="nil"/>
+          <w:bottom w:space="0" w:sz="0" w:val="nil"/>
+          <w:right w:space="0" w:sz="0" w:val="nil"/>
+          <w:between w:space="0" w:sz="0" w:val="nil"/>
+        </w:pBdr>
+        <w:shd w:fill="auto" w:val="clear"/>
+        <w:spacing w:after="100" w:lineRule="auto"/>
+        <w:contextualSpacing w:val="0"/>
+        <w:rPr>
+          <w:b w:val="1"/>
+        </w:rPr>
       </w:pPr>
       <w:r>
         <w:rPr>
@@ -339,19 +452,41 @@
     </w:p>
     <w:p>
       <w:pPr>
-        <w:spacing w:after="100" w:lineRule="auto"/>
-        <w:contextualSpacing w:val="0"/>
-      </w:pPr>
-      <w:r>
-        <w:rPr>
-          <w:rtl w:val="0"/>
-        </w:rPr>
-      </w:r>
-    </w:p>
-    <w:p>
-      <w:pPr>
-        <w:spacing w:after="100" w:lineRule="auto"/>
-        <w:contextualSpacing w:val="0"/>
+        <w:pBdr>
+          <w:top w:space="0" w:sz="0" w:val="nil"/>
+          <w:left w:space="0" w:sz="0" w:val="nil"/>
+          <w:bottom w:space="0" w:sz="0" w:val="nil"/>
+          <w:right w:space="0" w:sz="0" w:val="nil"/>
+          <w:between w:space="0" w:sz="0" w:val="nil"/>
+        </w:pBdr>
+        <w:shd w:fill="auto" w:val="clear"/>
+        <w:spacing w:after="100" w:lineRule="auto"/>
+        <w:contextualSpacing w:val="0"/>
+        <w:rPr>
+          <w:b w:val="1"/>
+        </w:rPr>
+      </w:pPr>
+      <w:r>
+        <w:rPr>
+          <w:rtl w:val="0"/>
+        </w:rPr>
+      </w:r>
+    </w:p>
+    <w:p>
+      <w:pPr>
+        <w:pBdr>
+          <w:top w:space="0" w:sz="0" w:val="nil"/>
+          <w:left w:space="0" w:sz="0" w:val="nil"/>
+          <w:bottom w:space="0" w:sz="0" w:val="nil"/>
+          <w:right w:space="0" w:sz="0" w:val="nil"/>
+          <w:between w:space="0" w:sz="0" w:val="nil"/>
+        </w:pBdr>
+        <w:shd w:fill="auto" w:val="clear"/>
+        <w:spacing w:after="100" w:lineRule="auto"/>
+        <w:contextualSpacing w:val="0"/>
+        <w:rPr>
+          <w:b w:val="1"/>
+        </w:rPr>
       </w:pPr>
       <w:r>
         <w:rPr>
@@ -374,8 +509,19 @@
     </w:p>
     <w:p>
       <w:pPr>
-        <w:spacing w:after="100" w:lineRule="auto"/>
-        <w:contextualSpacing w:val="0"/>
+        <w:pBdr>
+          <w:top w:space="0" w:sz="0" w:val="nil"/>
+          <w:left w:space="0" w:sz="0" w:val="nil"/>
+          <w:bottom w:space="0" w:sz="0" w:val="nil"/>
+          <w:right w:space="0" w:sz="0" w:val="nil"/>
+          <w:between w:space="0" w:sz="0" w:val="nil"/>
+        </w:pBdr>
+        <w:shd w:fill="auto" w:val="clear"/>
+        <w:spacing w:after="100" w:lineRule="auto"/>
+        <w:contextualSpacing w:val="0"/>
+        <w:rPr>
+          <w:b w:val="1"/>
+        </w:rPr>
       </w:pPr>
       <w:r>
         <w:rPr>
@@ -398,8 +544,19 @@
     </w:p>
     <w:p>
       <w:pPr>
-        <w:spacing w:after="100" w:lineRule="auto"/>
-        <w:contextualSpacing w:val="0"/>
+        <w:pBdr>
+          <w:top w:space="0" w:sz="0" w:val="nil"/>
+          <w:left w:space="0" w:sz="0" w:val="nil"/>
+          <w:bottom w:space="0" w:sz="0" w:val="nil"/>
+          <w:right w:space="0" w:sz="0" w:val="nil"/>
+          <w:between w:space="0" w:sz="0" w:val="nil"/>
+        </w:pBdr>
+        <w:shd w:fill="auto" w:val="clear"/>
+        <w:spacing w:after="100" w:lineRule="auto"/>
+        <w:contextualSpacing w:val="0"/>
+        <w:rPr>
+          <w:b w:val="1"/>
+        </w:rPr>
       </w:pPr>
       <w:r>
         <w:rPr>
@@ -422,19 +579,41 @@
     </w:p>
     <w:p>
       <w:pPr>
-        <w:spacing w:after="100" w:lineRule="auto"/>
-        <w:contextualSpacing w:val="0"/>
-      </w:pPr>
-      <w:r>
-        <w:rPr>
-          <w:rtl w:val="0"/>
-        </w:rPr>
-      </w:r>
-    </w:p>
-    <w:p>
-      <w:pPr>
-        <w:spacing w:after="100" w:lineRule="auto"/>
-        <w:contextualSpacing w:val="0"/>
+        <w:pBdr>
+          <w:top w:space="0" w:sz="0" w:val="nil"/>
+          <w:left w:space="0" w:sz="0" w:val="nil"/>
+          <w:bottom w:space="0" w:sz="0" w:val="nil"/>
+          <w:right w:space="0" w:sz="0" w:val="nil"/>
+          <w:between w:space="0" w:sz="0" w:val="nil"/>
+        </w:pBdr>
+        <w:shd w:fill="auto" w:val="clear"/>
+        <w:spacing w:after="100" w:lineRule="auto"/>
+        <w:contextualSpacing w:val="0"/>
+        <w:rPr>
+          <w:b w:val="1"/>
+        </w:rPr>
+      </w:pPr>
+      <w:r>
+        <w:rPr>
+          <w:rtl w:val="0"/>
+        </w:rPr>
+      </w:r>
+    </w:p>
+    <w:p>
+      <w:pPr>
+        <w:pBdr>
+          <w:top w:space="0" w:sz="0" w:val="nil"/>
+          <w:left w:space="0" w:sz="0" w:val="nil"/>
+          <w:bottom w:space="0" w:sz="0" w:val="nil"/>
+          <w:right w:space="0" w:sz="0" w:val="nil"/>
+          <w:between w:space="0" w:sz="0" w:val="nil"/>
+        </w:pBdr>
+        <w:shd w:fill="auto" w:val="clear"/>
+        <w:spacing w:after="100" w:lineRule="auto"/>
+        <w:contextualSpacing w:val="0"/>
+        <w:rPr>
+          <w:b w:val="1"/>
+        </w:rPr>
       </w:pPr>
       <w:r>
         <w:rPr>
@@ -464,40 +643,16 @@
     </w:p>
     <w:p>
       <w:pPr>
-        <w:spacing w:after="100" w:lineRule="auto"/>
-        <w:contextualSpacing w:val="0"/>
-      </w:pPr>
-      <w:r>
-        <w:rPr>
-          <w:rtl w:val="0"/>
-        </w:rPr>
-      </w:r>
-    </w:p>
-    <w:p>
-      <w:pPr>
-        <w:spacing w:after="100" w:lineRule="auto"/>
-        <w:contextualSpacing w:val="0"/>
-      </w:pPr>
-      <w:r>
-        <w:rPr>
-          <w:rtl w:val="0"/>
-        </w:rPr>
-      </w:r>
-    </w:p>
-    <w:p>
-      <w:pPr>
-        <w:spacing w:after="100" w:lineRule="auto"/>
-        <w:contextualSpacing w:val="0"/>
-      </w:pPr>
-      <w:r>
-        <w:rPr>
-          <w:rtl w:val="0"/>
-        </w:rPr>
-      </w:r>
-    </w:p>
-    <w:p>
-      <w:pPr>
-        <w:contextualSpacing w:val="0"/>
+        <w:pBdr>
+          <w:top w:space="0" w:sz="0" w:val="nil"/>
+          <w:left w:space="0" w:sz="0" w:val="nil"/>
+          <w:bottom w:space="0" w:sz="0" w:val="nil"/>
+          <w:right w:space="0" w:sz="0" w:val="nil"/>
+          <w:between w:space="0" w:sz="0" w:val="nil"/>
+        </w:pBdr>
+        <w:shd w:fill="auto" w:val="clear"/>
+        <w:contextualSpacing w:val="0"/>
+        <w:rPr/>
       </w:pPr>
       <w:r>
         <w:rPr>
@@ -506,12 +661,71 @@
       </w:r>
     </w:p>
     <w:sectPr>
+      <w:headerReference r:id="rId5" w:type="default"/>
       <w:pgSz w:h="16838" w:w="11906"/>
-      <w:pgMar w:bottom="1440" w:top="1440" w:left="1440" w:right="1440"/>
+      <w:pgMar w:bottom="1440" w:top="1440" w:left="1440" w:right="1440" w:header="0"/>
       <w:pgNumType w:start="1"/>
     </w:sectPr>
   </w:body>
 </w:document>
+</file>
+
+<file path=word/header1.xml><?xml version="1.0" encoding="utf-8"?>
+<w:hdr xmlns:mc="http://schemas.openxmlformats.org/markup-compatibility/2006" xmlns:o="urn:schemas-microsoft-com:office:office" xmlns:r="http://schemas.openxmlformats.org/officeDocument/2006/relationships" xmlns:m="http://schemas.openxmlformats.org/officeDocument/2006/math" xmlns:v="urn:schemas-microsoft-com:vml" xmlns:wp="http://schemas.openxmlformats.org/drawingml/2006/wordprocessingDrawing" xmlns:w10="urn:schemas-microsoft-com:office:word" xmlns:w="http://schemas.openxmlformats.org/wordprocessingml/2006/main" xmlns:wne="http://schemas.microsoft.com/office/word/2006/wordml" xmlns:sl="http://schemas.openxmlformats.org/schemaLibrary/2006/main" xmlns:a="http://schemas.openxmlformats.org/drawingml/2006/main" xmlns:pic="http://schemas.openxmlformats.org/drawingml/2006/picture" xmlns:c="http://schemas.openxmlformats.org/drawingml/2006/chart" xmlns:lc="http://schemas.openxmlformats.org/drawingml/2006/lockedCanvas" xmlns:dgm="http://schemas.openxmlformats.org/drawingml/2006/diagram" xmlns:wps="http://schemas.microsoft.com/office/word/2010/wordprocessingShape" xmlns:wpg="http://schemas.microsoft.com/office/word/2010/wordprocessingGroup">
+  <w:p>
+    <w:pPr>
+      <w:contextualSpacing w:val="0"/>
+      <w:rPr/>
+    </w:pPr>
+    <w:r>
+      <w:rPr>
+        <w:rtl w:val="0"/>
+      </w:rPr>
+    </w:r>
+    <w:r>
+      <w:drawing>
+        <wp:anchor allowOverlap="1" behindDoc="0" distB="114300" distT="114300" distL="114300" distR="114300" hidden="0" layoutInCell="1" locked="0" relativeHeight="0" simplePos="0">
+          <wp:simplePos x="0" y="0"/>
+          <wp:positionH relativeFrom="margin">
+            <wp:posOffset>-1033462</wp:posOffset>
+          </wp:positionH>
+          <wp:positionV relativeFrom="paragraph">
+            <wp:posOffset>28575</wp:posOffset>
+          </wp:positionV>
+          <wp:extent cx="7574844" cy="1452563"/>
+          <wp:effectExtent b="0" l="0" r="0" t="0"/>
+          <wp:wrapSquare wrapText="bothSides" distB="114300" distT="114300" distL="114300" distR="114300"/>
+          <wp:docPr id="1" name="image2.png"/>
+          <a:graphic>
+            <a:graphicData uri="http://schemas.openxmlformats.org/drawingml/2006/picture">
+              <pic:pic>
+                <pic:nvPicPr>
+                  <pic:cNvPr id="0" name="image2.png"/>
+                  <pic:cNvPicPr preferRelativeResize="0"/>
+                </pic:nvPicPr>
+                <pic:blipFill>
+                  <a:blip r:embed="rId1"/>
+                  <a:srcRect b="0" l="0" r="0" t="0"/>
+                  <a:stretch>
+                    <a:fillRect/>
+                  </a:stretch>
+                </pic:blipFill>
+                <pic:spPr>
+                  <a:xfrm>
+                    <a:off x="0" y="0"/>
+                    <a:ext cx="7574844" cy="1452563"/>
+                  </a:xfrm>
+                  <a:prstGeom prst="rect"/>
+                  <a:ln/>
+                </pic:spPr>
+              </pic:pic>
+            </a:graphicData>
+          </a:graphic>
+        </wp:anchor>
+      </w:drawing>
+    </w:r>
+  </w:p>
+</w:hdr>
 </file>
 
 <file path=word/numbering.xml><?xml version="1.0" encoding="utf-8"?>
@@ -533,6 +747,7 @@
         <w:szCs w:val="22"/>
         <w:u w:val="none"/>
         <w:vertAlign w:val="baseline"/>
+        <w:lang w:val="en"/>
       </w:rPr>
     </w:rPrDefault>
     <w:pPrDefault>
@@ -540,6 +755,14 @@
         <w:keepNext w:val="0"/>
         <w:keepLines w:val="0"/>
         <w:widowControl w:val="1"/>
+        <w:pBdr>
+          <w:top w:space="0" w:sz="0" w:val="nil"/>
+          <w:left w:space="0" w:sz="0" w:val="nil"/>
+          <w:bottom w:space="0" w:sz="0" w:val="nil"/>
+          <w:right w:space="0" w:sz="0" w:val="nil"/>
+          <w:between w:space="0" w:sz="0" w:val="nil"/>
+        </w:pBdr>
+        <w:shd w:fill="auto" w:val="clear"/>
         <w:spacing w:after="0" w:before="0" w:line="276" w:lineRule="auto"/>
         <w:ind w:left="0" w:right="0" w:firstLine="0"/>
         <w:jc w:val="left"/>

</xml_diff>